<commit_message>
fimished first phase from efop 316
</commit_message>
<xml_diff>
--- a/Efop316/EFOP.docx
+++ b/Efop316/EFOP.docx
@@ -48,7 +48,7 @@
           <w:lang w:eastAsia="hu-HU"/>
         </w:rPr>
         <w:drawing>
-          <wp:inline distT="0" distB="0" distL="0" distR="0">
+          <wp:inline distT="0" distB="0" distL="0" distR="0" wp14:anchorId="0B8DA15F" wp14:editId="53747A53">
             <wp:extent cx="6188710" cy="1974850"/>
             <wp:effectExtent l="0" t="0" r="2540" b="6350"/>
             <wp:docPr id="1" name="Kép 1" descr="http://kadaskisuj.hu/sites/default/files/images/banner_infoblokk_kedv_final_felso_cmyk_ESZA.jpg"/>
@@ -802,17 +802,78 @@
           <w:lang w:eastAsia="hu-HU"/>
         </w:rPr>
       </w:pPr>
-      <w:r>
-        <w:rPr>
-          <w:rFonts w:ascii="Times New Roman" w:eastAsia="Times New Roman" w:hAnsi="Times New Roman" w:cs="Times New Roman"/>
-          <w:color w:val="0000FF"/>
-          <w:sz w:val="21"/>
-          <w:szCs w:val="21"/>
-          <w:u w:val="single"/>
-          <w:lang w:eastAsia="hu-HU"/>
-        </w:rPr>
-        <w:t>Az állatasszisztált terápia alkalmazási lehetőségei a gyógypedagógiai és pszichés problémák kezelésében</w:t>
-      </w:r>
+      <w:hyperlink r:id="rId12" w:history="1">
+        <w:r>
+          <w:rPr>
+            <w:rStyle w:val="Hiperhivatkozs"/>
+            <w:rFonts w:ascii="Times New Roman" w:eastAsia="Times New Roman" w:hAnsi="Times New Roman" w:cs="Times New Roman"/>
+            <w:sz w:val="21"/>
+            <w:szCs w:val="21"/>
+            <w:lang w:eastAsia="hu-HU"/>
+          </w:rPr>
+          <w:t>Az áll</w:t>
+        </w:r>
+        <w:r>
+          <w:rPr>
+            <w:rStyle w:val="Hiperhivatkozs"/>
+            <w:rFonts w:ascii="Times New Roman" w:eastAsia="Times New Roman" w:hAnsi="Times New Roman" w:cs="Times New Roman"/>
+            <w:sz w:val="21"/>
+            <w:szCs w:val="21"/>
+            <w:lang w:eastAsia="hu-HU"/>
+          </w:rPr>
+          <w:t>a</w:t>
+        </w:r>
+        <w:r>
+          <w:rPr>
+            <w:rStyle w:val="Hiperhivatkozs"/>
+            <w:rFonts w:ascii="Times New Roman" w:eastAsia="Times New Roman" w:hAnsi="Times New Roman" w:cs="Times New Roman"/>
+            <w:sz w:val="21"/>
+            <w:szCs w:val="21"/>
+            <w:lang w:eastAsia="hu-HU"/>
+          </w:rPr>
+          <w:t>tasszisztált te</w:t>
+        </w:r>
+        <w:r>
+          <w:rPr>
+            <w:rStyle w:val="Hiperhivatkozs"/>
+            <w:rFonts w:ascii="Times New Roman" w:eastAsia="Times New Roman" w:hAnsi="Times New Roman" w:cs="Times New Roman"/>
+            <w:sz w:val="21"/>
+            <w:szCs w:val="21"/>
+            <w:lang w:eastAsia="hu-HU"/>
+          </w:rPr>
+          <w:t>r</w:t>
+        </w:r>
+        <w:r>
+          <w:rPr>
+            <w:rStyle w:val="Hiperhivatkozs"/>
+            <w:rFonts w:ascii="Times New Roman" w:eastAsia="Times New Roman" w:hAnsi="Times New Roman" w:cs="Times New Roman"/>
+            <w:sz w:val="21"/>
+            <w:szCs w:val="21"/>
+            <w:lang w:eastAsia="hu-HU"/>
+          </w:rPr>
+          <w:t>ápia alkalmazási lehetőségei a gyógypedagógiai és pszichés problémák kezel</w:t>
+        </w:r>
+        <w:r>
+          <w:rPr>
+            <w:rStyle w:val="Hiperhivatkozs"/>
+            <w:rFonts w:ascii="Times New Roman" w:eastAsia="Times New Roman" w:hAnsi="Times New Roman" w:cs="Times New Roman"/>
+            <w:sz w:val="21"/>
+            <w:szCs w:val="21"/>
+            <w:lang w:eastAsia="hu-HU"/>
+          </w:rPr>
+          <w:t>é</w:t>
+        </w:r>
+        <w:r>
+          <w:rPr>
+            <w:rStyle w:val="Hiperhivatkozs"/>
+            <w:rFonts w:ascii="Times New Roman" w:eastAsia="Times New Roman" w:hAnsi="Times New Roman" w:cs="Times New Roman"/>
+            <w:sz w:val="21"/>
+            <w:szCs w:val="21"/>
+            <w:lang w:eastAsia="hu-HU"/>
+          </w:rPr>
+          <w:t>sében</w:t>
+        </w:r>
+      </w:hyperlink>
       <w:r>
         <w:rPr>
           <w:rFonts w:ascii="Times New Roman" w:eastAsia="Times New Roman" w:hAnsi="Times New Roman" w:cs="Times New Roman"/>
@@ -838,17 +899,38 @@
           <w:lang w:eastAsia="hu-HU"/>
         </w:rPr>
       </w:pPr>
-      <w:r>
-        <w:rPr>
-          <w:rFonts w:ascii="Times New Roman" w:eastAsia="Times New Roman" w:hAnsi="Times New Roman" w:cs="Times New Roman"/>
-          <w:color w:val="0000FF"/>
-          <w:sz w:val="21"/>
-          <w:szCs w:val="21"/>
-          <w:u w:val="single"/>
-          <w:lang w:eastAsia="hu-HU"/>
-        </w:rPr>
-        <w:t>JóLenni, etetési és evészavarok komplex korai terápiájának elméleti és gyakorlati alapjai </w:t>
-      </w:r>
+      <w:hyperlink r:id="rId13" w:history="1">
+        <w:r>
+          <w:rPr>
+            <w:rStyle w:val="Hiperhivatkozs"/>
+            <w:rFonts w:ascii="Times New Roman" w:eastAsia="Times New Roman" w:hAnsi="Times New Roman" w:cs="Times New Roman"/>
+            <w:sz w:val="21"/>
+            <w:szCs w:val="21"/>
+            <w:lang w:eastAsia="hu-HU"/>
+          </w:rPr>
+          <w:t>JóLenni, etetési és evészavarok kompl</w:t>
+        </w:r>
+        <w:r>
+          <w:rPr>
+            <w:rStyle w:val="Hiperhivatkozs"/>
+            <w:rFonts w:ascii="Times New Roman" w:eastAsia="Times New Roman" w:hAnsi="Times New Roman" w:cs="Times New Roman"/>
+            <w:sz w:val="21"/>
+            <w:szCs w:val="21"/>
+            <w:lang w:eastAsia="hu-HU"/>
+          </w:rPr>
+          <w:t>e</w:t>
+        </w:r>
+        <w:r>
+          <w:rPr>
+            <w:rStyle w:val="Hiperhivatkozs"/>
+            <w:rFonts w:ascii="Times New Roman" w:eastAsia="Times New Roman" w:hAnsi="Times New Roman" w:cs="Times New Roman"/>
+            <w:sz w:val="21"/>
+            <w:szCs w:val="21"/>
+            <w:lang w:eastAsia="hu-HU"/>
+          </w:rPr>
+          <w:t>x korai terápiájának elméleti és gyakorlati alapjai </w:t>
+        </w:r>
+      </w:hyperlink>
       <w:r>
         <w:rPr>
           <w:rFonts w:ascii="Times New Roman" w:eastAsia="Times New Roman" w:hAnsi="Times New Roman" w:cs="Times New Roman"/>
@@ -874,17 +956,18 @@
           <w:lang w:eastAsia="hu-HU"/>
         </w:rPr>
       </w:pPr>
-      <w:r>
-        <w:rPr>
-          <w:rFonts w:ascii="Times New Roman" w:eastAsia="Times New Roman" w:hAnsi="Times New Roman" w:cs="Times New Roman"/>
-          <w:color w:val="0000FF"/>
-          <w:sz w:val="21"/>
-          <w:szCs w:val="21"/>
-          <w:u w:val="single"/>
-          <w:lang w:eastAsia="hu-HU"/>
-        </w:rPr>
-        <w:t>"Félfigyelemből a teljes figyelembe" Kokas Klára zenéből indított módszere a személyiség harmonikus fejlesztésére I.</w:t>
-      </w:r>
+      <w:hyperlink r:id="rId14" w:history="1">
+        <w:r>
+          <w:rPr>
+            <w:rStyle w:val="Hiperhivatkozs"/>
+            <w:rFonts w:ascii="Times New Roman" w:eastAsia="Times New Roman" w:hAnsi="Times New Roman" w:cs="Times New Roman"/>
+            <w:sz w:val="21"/>
+            <w:szCs w:val="21"/>
+            <w:lang w:eastAsia="hu-HU"/>
+          </w:rPr>
+          <w:t>"Félfigyelemből a teljes figyelembe" Kokas Klára zenéből indított módszere a személyiség harmonikus fejlesztésére I.</w:t>
+        </w:r>
+      </w:hyperlink>
       <w:r>
         <w:rPr>
           <w:rFonts w:ascii="Times New Roman" w:eastAsia="Times New Roman" w:hAnsi="Times New Roman" w:cs="Times New Roman"/>
@@ -910,54 +993,52 @@
           <w:lang w:eastAsia="hu-HU"/>
         </w:rPr>
       </w:pPr>
-      <w:proofErr w:type="spellStart"/>
-      <w:r>
-        <w:rPr>
-          <w:rFonts w:ascii="Times New Roman" w:eastAsia="Times New Roman" w:hAnsi="Times New Roman" w:cs="Times New Roman"/>
-          <w:color w:val="0000FF"/>
-          <w:sz w:val="21"/>
-          <w:szCs w:val="21"/>
-          <w:u w:val="single"/>
-          <w:lang w:eastAsia="hu-HU"/>
-        </w:rPr>
-        <w:t>Meixner</w:t>
-      </w:r>
-      <w:proofErr w:type="spellEnd"/>
-      <w:r>
-        <w:rPr>
-          <w:rFonts w:ascii="Times New Roman" w:eastAsia="Times New Roman" w:hAnsi="Times New Roman" w:cs="Times New Roman"/>
-          <w:color w:val="0000FF"/>
-          <w:sz w:val="21"/>
-          <w:szCs w:val="21"/>
-          <w:u w:val="single"/>
-          <w:lang w:eastAsia="hu-HU"/>
-        </w:rPr>
-        <w:t xml:space="preserve"> Ildikó által kidolgozott diszlexia prevenciós és </w:t>
-      </w:r>
-      <w:proofErr w:type="spellStart"/>
-      <w:r>
-        <w:rPr>
-          <w:rFonts w:ascii="Times New Roman" w:eastAsia="Times New Roman" w:hAnsi="Times New Roman" w:cs="Times New Roman"/>
-          <w:color w:val="0000FF"/>
-          <w:sz w:val="21"/>
-          <w:szCs w:val="21"/>
-          <w:u w:val="single"/>
-          <w:lang w:eastAsia="hu-HU"/>
-        </w:rPr>
-        <w:t>reedukációs</w:t>
-      </w:r>
-      <w:proofErr w:type="spellEnd"/>
-      <w:r>
-        <w:rPr>
-          <w:rFonts w:ascii="Times New Roman" w:eastAsia="Times New Roman" w:hAnsi="Times New Roman" w:cs="Times New Roman"/>
-          <w:color w:val="0000FF"/>
-          <w:sz w:val="21"/>
-          <w:szCs w:val="21"/>
-          <w:u w:val="single"/>
-          <w:lang w:eastAsia="hu-HU"/>
-        </w:rPr>
-        <w:t xml:space="preserve"> módszer ismertetése</w:t>
-      </w:r>
+      <w:hyperlink r:id="rId15" w:history="1">
+        <w:proofErr w:type="spellStart"/>
+        <w:r>
+          <w:rPr>
+            <w:rStyle w:val="Hiperhivatkozs"/>
+            <w:rFonts w:ascii="Times New Roman" w:eastAsia="Times New Roman" w:hAnsi="Times New Roman" w:cs="Times New Roman"/>
+            <w:sz w:val="21"/>
+            <w:szCs w:val="21"/>
+            <w:lang w:eastAsia="hu-HU"/>
+          </w:rPr>
+          <w:t>Meixner</w:t>
+        </w:r>
+        <w:proofErr w:type="spellEnd"/>
+        <w:r>
+          <w:rPr>
+            <w:rStyle w:val="Hiperhivatkozs"/>
+            <w:rFonts w:ascii="Times New Roman" w:eastAsia="Times New Roman" w:hAnsi="Times New Roman" w:cs="Times New Roman"/>
+            <w:sz w:val="21"/>
+            <w:szCs w:val="21"/>
+            <w:lang w:eastAsia="hu-HU"/>
+          </w:rPr>
+          <w:t xml:space="preserve"> Ildikó által kidolgozott diszlexia prevenciós és </w:t>
+        </w:r>
+        <w:proofErr w:type="spellStart"/>
+        <w:r>
+          <w:rPr>
+            <w:rStyle w:val="Hiperhivatkozs"/>
+            <w:rFonts w:ascii="Times New Roman" w:eastAsia="Times New Roman" w:hAnsi="Times New Roman" w:cs="Times New Roman"/>
+            <w:sz w:val="21"/>
+            <w:szCs w:val="21"/>
+            <w:lang w:eastAsia="hu-HU"/>
+          </w:rPr>
+          <w:t>reedukációs</w:t>
+        </w:r>
+        <w:proofErr w:type="spellEnd"/>
+        <w:r>
+          <w:rPr>
+            <w:rStyle w:val="Hiperhivatkozs"/>
+            <w:rFonts w:ascii="Times New Roman" w:eastAsia="Times New Roman" w:hAnsi="Times New Roman" w:cs="Times New Roman"/>
+            <w:sz w:val="21"/>
+            <w:szCs w:val="21"/>
+            <w:lang w:eastAsia="hu-HU"/>
+          </w:rPr>
+          <w:t xml:space="preserve"> módszer ismertetése</w:t>
+        </w:r>
+      </w:hyperlink>
       <w:r>
         <w:rPr>
           <w:rFonts w:ascii="Times New Roman" w:eastAsia="Times New Roman" w:hAnsi="Times New Roman" w:cs="Times New Roman"/>
@@ -983,7 +1064,7 @@
           <w:lang w:eastAsia="hu-HU"/>
         </w:rPr>
       </w:pPr>
-      <w:hyperlink r:id="rId12" w:history="1">
+      <w:hyperlink r:id="rId16" w:history="1">
         <w:r>
           <w:rPr>
             <w:rStyle w:val="Hiperhivatkozs"/>
@@ -1020,65 +1101,84 @@
           <w:lang w:eastAsia="hu-HU"/>
         </w:rPr>
       </w:pPr>
-      <w:r>
-        <w:rPr>
-          <w:rFonts w:ascii="Times New Roman" w:eastAsia="Times New Roman" w:hAnsi="Times New Roman" w:cs="Times New Roman"/>
-          <w:color w:val="0000FF"/>
-          <w:sz w:val="21"/>
-          <w:szCs w:val="21"/>
-          <w:u w:val="single"/>
-          <w:lang w:eastAsia="hu-HU"/>
-        </w:rPr>
-        <w:t>"</w:t>
-      </w:r>
-      <w:proofErr w:type="spellStart"/>
-      <w:r>
-        <w:rPr>
-          <w:rFonts w:ascii="Times New Roman" w:eastAsia="Times New Roman" w:hAnsi="Times New Roman" w:cs="Times New Roman"/>
-          <w:color w:val="0000FF"/>
-          <w:sz w:val="21"/>
-          <w:szCs w:val="21"/>
-          <w:u w:val="single"/>
-          <w:lang w:eastAsia="hu-HU"/>
-        </w:rPr>
-        <w:t>MÁSság</w:t>
-      </w:r>
-      <w:proofErr w:type="spellEnd"/>
-      <w:r>
-        <w:rPr>
-          <w:rFonts w:ascii="Times New Roman" w:eastAsia="Times New Roman" w:hAnsi="Times New Roman" w:cs="Times New Roman"/>
-          <w:color w:val="0000FF"/>
-          <w:sz w:val="21"/>
-          <w:szCs w:val="21"/>
-          <w:u w:val="single"/>
-          <w:lang w:eastAsia="hu-HU"/>
-        </w:rPr>
-        <w:t xml:space="preserve"> </w:t>
-      </w:r>
-      <w:proofErr w:type="spellStart"/>
-      <w:r>
-        <w:rPr>
-          <w:rFonts w:ascii="Times New Roman" w:eastAsia="Times New Roman" w:hAnsi="Times New Roman" w:cs="Times New Roman"/>
-          <w:color w:val="0000FF"/>
-          <w:sz w:val="21"/>
-          <w:szCs w:val="21"/>
-          <w:u w:val="single"/>
-          <w:lang w:eastAsia="hu-HU"/>
-        </w:rPr>
-        <w:t>KÉPekben</w:t>
-      </w:r>
-      <w:proofErr w:type="spellEnd"/>
-      <w:r>
-        <w:rPr>
-          <w:rFonts w:ascii="Times New Roman" w:eastAsia="Times New Roman" w:hAnsi="Times New Roman" w:cs="Times New Roman"/>
-          <w:color w:val="0000FF"/>
-          <w:sz w:val="21"/>
-          <w:szCs w:val="21"/>
-          <w:u w:val="single"/>
-          <w:lang w:eastAsia="hu-HU"/>
-        </w:rPr>
-        <w:t>" című rajz- és fotópályázat</w:t>
-      </w:r>
+      <w:hyperlink r:id="rId17" w:history="1">
+        <w:r>
+          <w:rPr>
+            <w:rStyle w:val="Hiperhivatkozs"/>
+            <w:rFonts w:ascii="Times New Roman" w:eastAsia="Times New Roman" w:hAnsi="Times New Roman" w:cs="Times New Roman"/>
+            <w:sz w:val="21"/>
+            <w:szCs w:val="21"/>
+            <w:lang w:eastAsia="hu-HU"/>
+          </w:rPr>
+          <w:t>"</w:t>
+        </w:r>
+        <w:proofErr w:type="spellStart"/>
+        <w:r>
+          <w:rPr>
+            <w:rStyle w:val="Hiperhivatkozs"/>
+            <w:rFonts w:ascii="Times New Roman" w:eastAsia="Times New Roman" w:hAnsi="Times New Roman" w:cs="Times New Roman"/>
+            <w:sz w:val="21"/>
+            <w:szCs w:val="21"/>
+            <w:lang w:eastAsia="hu-HU"/>
+          </w:rPr>
+          <w:t>MÁSság</w:t>
+        </w:r>
+        <w:proofErr w:type="spellEnd"/>
+        <w:r>
+          <w:rPr>
+            <w:rStyle w:val="Hiperhivatkozs"/>
+            <w:rFonts w:ascii="Times New Roman" w:eastAsia="Times New Roman" w:hAnsi="Times New Roman" w:cs="Times New Roman"/>
+            <w:sz w:val="21"/>
+            <w:szCs w:val="21"/>
+            <w:lang w:eastAsia="hu-HU"/>
+          </w:rPr>
+          <w:t xml:space="preserve"> </w:t>
+        </w:r>
+        <w:proofErr w:type="spellStart"/>
+        <w:r>
+          <w:rPr>
+            <w:rStyle w:val="Hiperhivatkozs"/>
+            <w:rFonts w:ascii="Times New Roman" w:eastAsia="Times New Roman" w:hAnsi="Times New Roman" w:cs="Times New Roman"/>
+            <w:sz w:val="21"/>
+            <w:szCs w:val="21"/>
+            <w:lang w:eastAsia="hu-HU"/>
+          </w:rPr>
+          <w:t>KÉPekben</w:t>
+        </w:r>
+        <w:proofErr w:type="spellEnd"/>
+        <w:r>
+          <w:rPr>
+            <w:rStyle w:val="Hiperhivatkozs"/>
+            <w:rFonts w:ascii="Times New Roman" w:eastAsia="Times New Roman" w:hAnsi="Times New Roman" w:cs="Times New Roman"/>
+            <w:sz w:val="21"/>
+            <w:szCs w:val="21"/>
+            <w:lang w:eastAsia="hu-HU"/>
+          </w:rPr>
+          <w:t>" című rajz</w:t>
+        </w:r>
+        <w:bookmarkStart w:id="0" w:name="_GoBack"/>
+        <w:bookmarkEnd w:id="0"/>
+        <w:r>
+          <w:rPr>
+            <w:rStyle w:val="Hiperhivatkozs"/>
+            <w:rFonts w:ascii="Times New Roman" w:eastAsia="Times New Roman" w:hAnsi="Times New Roman" w:cs="Times New Roman"/>
+            <w:sz w:val="21"/>
+            <w:szCs w:val="21"/>
+            <w:lang w:eastAsia="hu-HU"/>
+          </w:rPr>
+          <w:t>-</w:t>
+        </w:r>
+        <w:r>
+          <w:rPr>
+            <w:rStyle w:val="Hiperhivatkozs"/>
+            <w:rFonts w:ascii="Times New Roman" w:eastAsia="Times New Roman" w:hAnsi="Times New Roman" w:cs="Times New Roman"/>
+            <w:sz w:val="21"/>
+            <w:szCs w:val="21"/>
+            <w:lang w:eastAsia="hu-HU"/>
+          </w:rPr>
+          <w:t xml:space="preserve"> és fotópályázat</w:t>
+        </w:r>
+      </w:hyperlink>
     </w:p>
     <w:p>
       <w:pPr>
@@ -1094,7 +1194,7 @@
           <w:lang w:eastAsia="hu-HU"/>
         </w:rPr>
       </w:pPr>
-      <w:hyperlink r:id="rId13" w:history="1">
+      <w:hyperlink r:id="rId18" w:history="1">
         <w:r>
           <w:rPr>
             <w:rStyle w:val="Hiperhivatkozs"/>
@@ -1103,29 +1203,7 @@
             <w:szCs w:val="21"/>
             <w:lang w:eastAsia="hu-HU"/>
           </w:rPr>
-          <w:t>2020.11.30. - Harmadik szakm</w:t>
-        </w:r>
-        <w:bookmarkStart w:id="0" w:name="_GoBack"/>
-        <w:bookmarkEnd w:id="0"/>
-        <w:r>
-          <w:rPr>
-            <w:rStyle w:val="Hiperhivatkozs"/>
-            <w:rFonts w:ascii="Times New Roman" w:eastAsia="Times New Roman" w:hAnsi="Times New Roman" w:cs="Times New Roman"/>
-            <w:sz w:val="21"/>
-            <w:szCs w:val="21"/>
-            <w:lang w:eastAsia="hu-HU"/>
-          </w:rPr>
-          <w:t>a</w:t>
-        </w:r>
-        <w:r>
-          <w:rPr>
-            <w:rStyle w:val="Hiperhivatkozs"/>
-            <w:rFonts w:ascii="Times New Roman" w:eastAsia="Times New Roman" w:hAnsi="Times New Roman" w:cs="Times New Roman"/>
-            <w:sz w:val="21"/>
-            <w:szCs w:val="21"/>
-            <w:lang w:eastAsia="hu-HU"/>
-          </w:rPr>
-          <w:t>i műhelymunka</w:t>
+          <w:t>2020.11.30. - Harmadik szakmai műhelymunka</w:t>
         </w:r>
       </w:hyperlink>
     </w:p>
@@ -1146,8 +1224,8 @@
           <w:szCs w:val="24"/>
           <w:lang w:eastAsia="hu-HU"/>
         </w:rPr>
-        <w:pict>
-          <v:rect id="_x0000_i1026" style="width:0;height:1.5pt" o:hralign="center" o:hrstd="t" o:hr="t" fillcolor="#a0a0a0" stroked="f"/>
+        <w:pict w14:anchorId="3685A090">
+          <v:rect id="_x0000_i1025" style="width:0;height:1.5pt" o:hralign="center" o:hrstd="t" o:hr="t" fillcolor="#a0a0a0" stroked="f"/>
         </w:pict>
       </w:r>
     </w:p>
@@ -1221,7 +1299,7 @@
           <w:lang w:eastAsia="hu-HU"/>
         </w:rPr>
       </w:pPr>
-      <w:hyperlink r:id="rId14" w:history="1">
+      <w:hyperlink r:id="rId19" w:history="1">
         <w:r>
           <w:rPr>
             <w:rFonts w:ascii="Times New Roman" w:eastAsia="Times New Roman" w:hAnsi="Times New Roman" w:cs="Times New Roman"/>
@@ -1249,7 +1327,7 @@
           <w:lang w:eastAsia="hu-HU"/>
         </w:rPr>
       </w:pPr>
-      <w:hyperlink r:id="rId15" w:history="1">
+      <w:hyperlink r:id="rId20" w:history="1">
         <w:r>
           <w:rPr>
             <w:rFonts w:ascii="Times New Roman" w:eastAsia="Times New Roman" w:hAnsi="Times New Roman" w:cs="Times New Roman"/>
@@ -1287,7 +1365,7 @@
           <w:lang w:eastAsia="hu-HU"/>
         </w:rPr>
       </w:pPr>
-      <w:hyperlink r:id="rId16" w:history="1">
+      <w:hyperlink r:id="rId21" w:history="1">
         <w:r>
           <w:rPr>
             <w:rFonts w:ascii="Times New Roman" w:eastAsia="Times New Roman" w:hAnsi="Times New Roman" w:cs="Times New Roman"/>
@@ -1315,7 +1393,7 @@
           <w:lang w:eastAsia="hu-HU"/>
         </w:rPr>
       </w:pPr>
-      <w:hyperlink r:id="rId17" w:history="1">
+      <w:hyperlink r:id="rId22" w:history="1">
         <w:r>
           <w:rPr>
             <w:rFonts w:ascii="Times New Roman" w:eastAsia="Times New Roman" w:hAnsi="Times New Roman" w:cs="Times New Roman"/>
@@ -1343,7 +1421,7 @@
           <w:lang w:eastAsia="hu-HU"/>
         </w:rPr>
       </w:pPr>
-      <w:hyperlink r:id="rId18" w:history="1">
+      <w:hyperlink r:id="rId23" w:history="1">
         <w:r>
           <w:rPr>
             <w:rFonts w:ascii="Times New Roman" w:eastAsia="Times New Roman" w:hAnsi="Times New Roman" w:cs="Times New Roman"/>
@@ -1395,7 +1473,7 @@
           <w:lang w:eastAsia="hu-HU"/>
         </w:rPr>
       </w:pPr>
-      <w:hyperlink r:id="rId19" w:history="1">
+      <w:hyperlink r:id="rId24" w:history="1">
         <w:r>
           <w:rPr>
             <w:rFonts w:ascii="Times New Roman" w:eastAsia="Times New Roman" w:hAnsi="Times New Roman" w:cs="Times New Roman"/>
@@ -1423,7 +1501,7 @@
           <w:lang w:eastAsia="hu-HU"/>
         </w:rPr>
       </w:pPr>
-      <w:hyperlink r:id="rId20" w:history="1">
+      <w:hyperlink r:id="rId25" w:history="1">
         <w:r>
           <w:rPr>
             <w:rFonts w:ascii="Times New Roman" w:eastAsia="Times New Roman" w:hAnsi="Times New Roman" w:cs="Times New Roman"/>
@@ -1451,7 +1529,7 @@
           <w:lang w:eastAsia="hu-HU"/>
         </w:rPr>
       </w:pPr>
-      <w:hyperlink r:id="rId21" w:history="1">
+      <w:hyperlink r:id="rId26" w:history="1">
         <w:r>
           <w:rPr>
             <w:rFonts w:ascii="Times New Roman" w:eastAsia="Times New Roman" w:hAnsi="Times New Roman" w:cs="Times New Roman"/>
@@ -1482,8 +1560,8 @@
           <w:szCs w:val="24"/>
           <w:lang w:eastAsia="hu-HU"/>
         </w:rPr>
-        <w:pict>
-          <v:rect id="_x0000_i1027" style="width:0;height:1.5pt" o:hralign="center" o:hrstd="t" o:hr="t" fillcolor="#a0a0a0" stroked="f"/>
+        <w:pict w14:anchorId="3F6D890F">
+          <v:rect id="_x0000_i1026" style="width:0;height:1.5pt" o:hralign="center" o:hrstd="t" o:hr="t" fillcolor="#a0a0a0" stroked="f"/>
         </w:pict>
       </w:r>
     </w:p>
@@ -1524,7 +1602,7 @@
           <w:lang w:eastAsia="hu-HU"/>
         </w:rPr>
       </w:pPr>
-      <w:hyperlink r:id="rId22" w:history="1">
+      <w:hyperlink r:id="rId27" w:history="1">
         <w:r>
           <w:rPr>
             <w:rFonts w:ascii="Times New Roman" w:eastAsia="Times New Roman" w:hAnsi="Times New Roman" w:cs="Times New Roman"/>
@@ -1562,7 +1640,7 @@
           <w:lang w:eastAsia="hu-HU"/>
         </w:rPr>
       </w:pPr>
-      <w:hyperlink r:id="rId23" w:history="1">
+      <w:hyperlink r:id="rId28" w:history="1">
         <w:r>
           <w:rPr>
             <w:rFonts w:ascii="Times New Roman" w:eastAsia="Times New Roman" w:hAnsi="Times New Roman" w:cs="Times New Roman"/>
@@ -1600,7 +1678,7 @@
           <w:lang w:eastAsia="hu-HU"/>
         </w:rPr>
       </w:pPr>
-      <w:hyperlink r:id="rId24" w:history="1">
+      <w:hyperlink r:id="rId29" w:history="1">
         <w:r>
           <w:rPr>
             <w:rFonts w:ascii="Times New Roman" w:eastAsia="Times New Roman" w:hAnsi="Times New Roman" w:cs="Times New Roman"/>
@@ -1638,7 +1716,7 @@
           <w:lang w:eastAsia="hu-HU"/>
         </w:rPr>
       </w:pPr>
-      <w:hyperlink r:id="rId25" w:history="1">
+      <w:hyperlink r:id="rId30" w:history="1">
         <w:r>
           <w:rPr>
             <w:rFonts w:ascii="Times New Roman" w:eastAsia="Times New Roman" w:hAnsi="Times New Roman" w:cs="Times New Roman"/>
@@ -1676,7 +1754,7 @@
           <w:lang w:eastAsia="hu-HU"/>
         </w:rPr>
       </w:pPr>
-      <w:hyperlink r:id="rId26" w:history="1">
+      <w:hyperlink r:id="rId31" w:history="1">
         <w:r>
           <w:rPr>
             <w:rFonts w:ascii="Times New Roman" w:eastAsia="Times New Roman" w:hAnsi="Times New Roman" w:cs="Times New Roman"/>
@@ -1762,7 +1840,7 @@
           <w:lang w:eastAsia="hu-HU"/>
         </w:rPr>
       </w:pPr>
-      <w:hyperlink r:id="rId27" w:history="1">
+      <w:hyperlink r:id="rId32" w:history="1">
         <w:r>
           <w:rPr>
             <w:rFonts w:ascii="Times New Roman" w:eastAsia="Times New Roman" w:hAnsi="Times New Roman" w:cs="Times New Roman"/>
@@ -1848,7 +1926,7 @@
           <w:lang w:eastAsia="hu-HU"/>
         </w:rPr>
       </w:pPr>
-      <w:hyperlink r:id="rId28" w:history="1">
+      <w:hyperlink r:id="rId33" w:history="1">
         <w:r>
           <w:rPr>
             <w:rFonts w:ascii="Times New Roman" w:eastAsia="Times New Roman" w:hAnsi="Times New Roman" w:cs="Times New Roman"/>
@@ -1886,7 +1964,7 @@
           <w:lang w:eastAsia="hu-HU"/>
         </w:rPr>
       </w:pPr>
-      <w:hyperlink r:id="rId29" w:history="1">
+      <w:hyperlink r:id="rId34" w:history="1">
         <w:r>
           <w:rPr>
             <w:rFonts w:ascii="Times New Roman" w:eastAsia="Times New Roman" w:hAnsi="Times New Roman" w:cs="Times New Roman"/>
@@ -1958,7 +2036,7 @@
           <w:lang w:eastAsia="hu-HU"/>
         </w:rPr>
       </w:pPr>
-      <w:hyperlink r:id="rId30" w:history="1">
+      <w:hyperlink r:id="rId35" w:history="1">
         <w:r>
           <w:rPr>
             <w:rFonts w:ascii="Times New Roman" w:eastAsia="Times New Roman" w:hAnsi="Times New Roman" w:cs="Times New Roman"/>
@@ -1996,7 +2074,7 @@
           <w:lang w:eastAsia="hu-HU"/>
         </w:rPr>
       </w:pPr>
-      <w:hyperlink r:id="rId31" w:history="1">
+      <w:hyperlink r:id="rId36" w:history="1">
         <w:r>
           <w:rPr>
             <w:rFonts w:ascii="Times New Roman" w:eastAsia="Times New Roman" w:hAnsi="Times New Roman" w:cs="Times New Roman"/>
@@ -2034,7 +2112,7 @@
           <w:lang w:eastAsia="hu-HU"/>
         </w:rPr>
       </w:pPr>
-      <w:hyperlink r:id="rId32" w:history="1">
+      <w:hyperlink r:id="rId37" w:history="1">
         <w:r>
           <w:rPr>
             <w:rFonts w:ascii="Times New Roman" w:eastAsia="Times New Roman" w:hAnsi="Times New Roman" w:cs="Times New Roman"/>
@@ -2072,7 +2150,7 @@
           <w:lang w:eastAsia="hu-HU"/>
         </w:rPr>
       </w:pPr>
-      <w:hyperlink r:id="rId33" w:history="1">
+      <w:hyperlink r:id="rId38" w:history="1">
         <w:r>
           <w:rPr>
             <w:rFonts w:ascii="Times New Roman" w:eastAsia="Times New Roman" w:hAnsi="Times New Roman" w:cs="Times New Roman"/>
@@ -2110,7 +2188,7 @@
           <w:lang w:eastAsia="hu-HU"/>
         </w:rPr>
       </w:pPr>
-      <w:hyperlink r:id="rId34" w:history="1">
+      <w:hyperlink r:id="rId39" w:history="1">
         <w:r>
           <w:rPr>
             <w:rFonts w:ascii="Times New Roman" w:eastAsia="Times New Roman" w:hAnsi="Times New Roman" w:cs="Times New Roman"/>
@@ -2148,7 +2226,7 @@
           <w:lang w:eastAsia="hu-HU"/>
         </w:rPr>
       </w:pPr>
-      <w:hyperlink r:id="rId35" w:history="1">
+      <w:hyperlink r:id="rId40" w:history="1">
         <w:r>
           <w:rPr>
             <w:rFonts w:ascii="Times New Roman" w:eastAsia="Times New Roman" w:hAnsi="Times New Roman" w:cs="Times New Roman"/>
@@ -2186,7 +2264,7 @@
           <w:lang w:eastAsia="hu-HU"/>
         </w:rPr>
       </w:pPr>
-      <w:hyperlink r:id="rId36" w:history="1">
+      <w:hyperlink r:id="rId41" w:history="1">
         <w:r>
           <w:rPr>
             <w:rFonts w:ascii="Times New Roman" w:eastAsia="Times New Roman" w:hAnsi="Times New Roman" w:cs="Times New Roman"/>
@@ -2224,7 +2302,7 @@
           <w:lang w:eastAsia="hu-HU"/>
         </w:rPr>
       </w:pPr>
-      <w:hyperlink r:id="rId37" w:history="1">
+      <w:hyperlink r:id="rId42" w:history="1">
         <w:r>
           <w:rPr>
             <w:rFonts w:ascii="Times New Roman" w:eastAsia="Times New Roman" w:hAnsi="Times New Roman" w:cs="Times New Roman"/>
@@ -2262,7 +2340,7 @@
           <w:lang w:eastAsia="hu-HU"/>
         </w:rPr>
       </w:pPr>
-      <w:hyperlink r:id="rId38" w:history="1">
+      <w:hyperlink r:id="rId43" w:history="1">
         <w:r>
           <w:rPr>
             <w:rFonts w:ascii="Times New Roman" w:eastAsia="Times New Roman" w:hAnsi="Times New Roman" w:cs="Times New Roman"/>
@@ -2354,7 +2432,7 @@
           <w:lang w:eastAsia="hu-HU"/>
         </w:rPr>
       </w:pPr>
-      <w:hyperlink r:id="rId39" w:history="1">
+      <w:hyperlink r:id="rId44" w:history="1">
         <w:r>
           <w:rPr>
             <w:rFonts w:ascii="Times New Roman" w:eastAsia="Times New Roman" w:hAnsi="Times New Roman" w:cs="Times New Roman"/>
@@ -2416,7 +2494,7 @@
           <w:lang w:eastAsia="hu-HU"/>
         </w:rPr>
       </w:pPr>
-      <w:hyperlink r:id="rId40" w:history="1">
+      <w:hyperlink r:id="rId45" w:history="1">
         <w:r>
           <w:rPr>
             <w:rFonts w:ascii="Times New Roman" w:eastAsia="Times New Roman" w:hAnsi="Times New Roman" w:cs="Times New Roman"/>
@@ -2426,29 +2504,7 @@
             <w:u w:val="single"/>
             <w:lang w:eastAsia="hu-HU"/>
           </w:rPr>
-          <w:t>2021.09.24. - Szülői fó</w:t>
-        </w:r>
-        <w:r>
-          <w:rPr>
-            <w:rFonts w:ascii="Times New Roman" w:eastAsia="Times New Roman" w:hAnsi="Times New Roman" w:cs="Times New Roman"/>
-            <w:color w:val="0000FF"/>
-            <w:sz w:val="21"/>
-            <w:szCs w:val="21"/>
-            <w:u w:val="single"/>
-            <w:lang w:eastAsia="hu-HU"/>
-          </w:rPr>
-          <w:t>r</w:t>
-        </w:r>
-        <w:r>
-          <w:rPr>
-            <w:rFonts w:ascii="Times New Roman" w:eastAsia="Times New Roman" w:hAnsi="Times New Roman" w:cs="Times New Roman"/>
-            <w:color w:val="0000FF"/>
-            <w:sz w:val="21"/>
-            <w:szCs w:val="21"/>
-            <w:u w:val="single"/>
-            <w:lang w:eastAsia="hu-HU"/>
-          </w:rPr>
-          <w:t>um</w:t>
+          <w:t>2021.09.24. - Szülői fórum</w:t>
         </w:r>
       </w:hyperlink>
       <w:r>
@@ -2476,7 +2532,7 @@
           <w:lang w:eastAsia="hu-HU"/>
         </w:rPr>
       </w:pPr>
-      <w:hyperlink r:id="rId41" w:history="1">
+      <w:hyperlink r:id="rId46" w:history="1">
         <w:r>
           <w:rPr>
             <w:rFonts w:ascii="Times New Roman" w:eastAsia="Times New Roman" w:hAnsi="Times New Roman" w:cs="Times New Roman"/>
@@ -2514,7 +2570,7 @@
           <w:lang w:eastAsia="hu-HU"/>
         </w:rPr>
       </w:pPr>
-      <w:hyperlink r:id="rId42" w:history="1">
+      <w:hyperlink r:id="rId47" w:history="1">
         <w:r>
           <w:rPr>
             <w:rFonts w:ascii="Times New Roman" w:eastAsia="Times New Roman" w:hAnsi="Times New Roman" w:cs="Times New Roman"/>
@@ -2552,7 +2608,7 @@
           <w:lang w:eastAsia="hu-HU"/>
         </w:rPr>
       </w:pPr>
-      <w:hyperlink r:id="rId43" w:history="1">
+      <w:hyperlink r:id="rId48" w:history="1">
         <w:r>
           <w:rPr>
             <w:rFonts w:ascii="Times New Roman" w:eastAsia="Times New Roman" w:hAnsi="Times New Roman" w:cs="Times New Roman"/>
@@ -2590,7 +2646,7 @@
           <w:lang w:eastAsia="hu-HU"/>
         </w:rPr>
       </w:pPr>
-      <w:hyperlink r:id="rId44" w:history="1">
+      <w:hyperlink r:id="rId49" w:history="1">
         <w:r>
           <w:rPr>
             <w:rFonts w:ascii="Times New Roman" w:eastAsia="Times New Roman" w:hAnsi="Times New Roman" w:cs="Times New Roman"/>
@@ -2621,8 +2677,8 @@
           <w:szCs w:val="24"/>
           <w:lang w:eastAsia="hu-HU"/>
         </w:rPr>
-        <w:pict>
-          <v:rect id="_x0000_i1028" style="width:0;height:1.5pt" o:hralign="center" o:hrstd="t" o:hr="t" fillcolor="#a0a0a0" stroked="f"/>
+        <w:pict w14:anchorId="682FC8A2">
+          <v:rect id="_x0000_i1027" style="width:0;height:1.5pt" o:hralign="center" o:hrstd="t" o:hr="t" fillcolor="#a0a0a0" stroked="f"/>
         </w:pict>
       </w:r>
     </w:p>
@@ -2686,7 +2742,7 @@
         </w:rPr>
         <w:t xml:space="preserve">  </w:t>
       </w:r>
-      <w:hyperlink r:id="rId45" w:tgtFrame="_blank" w:history="1">
+      <w:hyperlink r:id="rId50" w:tgtFrame="_blank" w:history="1">
         <w:r>
           <w:rPr>
             <w:rFonts w:ascii="Times New Roman" w:eastAsia="Times New Roman" w:hAnsi="Times New Roman" w:cs="Times New Roman"/>
@@ -2719,7 +2775,7 @@
         </w:rPr>
         <w:t xml:space="preserve">     2.  </w:t>
       </w:r>
-      <w:hyperlink r:id="rId46" w:tgtFrame="_blank" w:history="1">
+      <w:hyperlink r:id="rId51" w:tgtFrame="_blank" w:history="1">
         <w:r>
           <w:rPr>
             <w:rFonts w:ascii="Times New Roman" w:eastAsia="Times New Roman" w:hAnsi="Times New Roman" w:cs="Times New Roman"/>
@@ -2752,7 +2808,7 @@
         </w:rPr>
         <w:t xml:space="preserve">     3.  </w:t>
       </w:r>
-      <w:hyperlink r:id="rId47" w:tgtFrame="_blank" w:history="1">
+      <w:hyperlink r:id="rId52" w:tgtFrame="_blank" w:history="1">
         <w:r>
           <w:rPr>
             <w:rFonts w:ascii="Times New Roman" w:eastAsia="Times New Roman" w:hAnsi="Times New Roman" w:cs="Times New Roman"/>
@@ -2785,7 +2841,7 @@
         </w:rPr>
         <w:t xml:space="preserve">     4.  </w:t>
       </w:r>
-      <w:hyperlink r:id="rId48" w:tgtFrame="_blank" w:history="1">
+      <w:hyperlink r:id="rId53" w:tgtFrame="_blank" w:history="1">
         <w:r>
           <w:rPr>
             <w:rFonts w:ascii="Times New Roman" w:eastAsia="Times New Roman" w:hAnsi="Times New Roman" w:cs="Times New Roman"/>
@@ -2818,7 +2874,7 @@
         </w:rPr>
         <w:t xml:space="preserve">     5. </w:t>
       </w:r>
-      <w:hyperlink r:id="rId49" w:history="1">
+      <w:hyperlink r:id="rId54" w:history="1">
         <w:r>
           <w:rPr>
             <w:rFonts w:ascii="Times New Roman" w:eastAsia="Times New Roman" w:hAnsi="Times New Roman" w:cs="Times New Roman"/>
@@ -2851,7 +2907,7 @@
         </w:rPr>
         <w:t xml:space="preserve">     6.  </w:t>
       </w:r>
-      <w:hyperlink r:id="rId50" w:tgtFrame="_blank" w:history="1">
+      <w:hyperlink r:id="rId55" w:tgtFrame="_blank" w:history="1">
         <w:r>
           <w:rPr>
             <w:rFonts w:ascii="Times New Roman" w:eastAsia="Times New Roman" w:hAnsi="Times New Roman" w:cs="Times New Roman"/>
@@ -2893,7 +2949,7 @@
         </w:rPr>
         <w:t xml:space="preserve">7.  </w:t>
       </w:r>
-      <w:hyperlink r:id="rId51" w:history="1">
+      <w:hyperlink r:id="rId56" w:history="1">
         <w:r>
           <w:rPr>
             <w:rFonts w:ascii="Times New Roman" w:eastAsia="Times New Roman" w:hAnsi="Times New Roman" w:cs="Times New Roman"/>
@@ -2926,7 +2982,7 @@
         </w:rPr>
         <w:t xml:space="preserve">     8.  </w:t>
       </w:r>
-      <w:hyperlink r:id="rId52" w:history="1">
+      <w:hyperlink r:id="rId57" w:history="1">
         <w:r>
           <w:rPr>
             <w:rFonts w:ascii="Times New Roman" w:eastAsia="Times New Roman" w:hAnsi="Times New Roman" w:cs="Times New Roman"/>
@@ -2959,7 +3015,7 @@
         </w:rPr>
         <w:t xml:space="preserve">     9.  </w:t>
       </w:r>
-      <w:hyperlink r:id="rId53" w:history="1">
+      <w:hyperlink r:id="rId58" w:history="1">
         <w:r>
           <w:rPr>
             <w:rFonts w:ascii="Times New Roman" w:eastAsia="Times New Roman" w:hAnsi="Times New Roman" w:cs="Times New Roman"/>
@@ -2992,7 +3048,7 @@
         </w:rPr>
         <w:t xml:space="preserve">    10.  </w:t>
       </w:r>
-      <w:hyperlink r:id="rId54" w:history="1">
+      <w:hyperlink r:id="rId59" w:history="1">
         <w:r>
           <w:rPr>
             <w:rFonts w:ascii="Times New Roman" w:eastAsia="Times New Roman" w:hAnsi="Times New Roman" w:cs="Times New Roman"/>
@@ -3025,7 +3081,7 @@
         </w:rPr>
         <w:t xml:space="preserve">   11. </w:t>
       </w:r>
-      <w:hyperlink r:id="rId55" w:history="1">
+      <w:hyperlink r:id="rId60" w:history="1">
         <w:r>
           <w:rPr>
             <w:rFonts w:ascii="Times New Roman" w:eastAsia="Times New Roman" w:hAnsi="Times New Roman" w:cs="Times New Roman"/>
@@ -3058,7 +3114,7 @@
         </w:rPr>
         <w:t xml:space="preserve">   12. </w:t>
       </w:r>
-      <w:hyperlink r:id="rId56" w:history="1">
+      <w:hyperlink r:id="rId61" w:history="1">
         <w:r>
           <w:rPr>
             <w:rFonts w:ascii="Times New Roman" w:eastAsia="Times New Roman" w:hAnsi="Times New Roman" w:cs="Times New Roman"/>
@@ -3091,7 +3147,7 @@
         </w:rPr>
         <w:t xml:space="preserve">   13. </w:t>
       </w:r>
-      <w:hyperlink r:id="rId57" w:history="1">
+      <w:hyperlink r:id="rId62" w:history="1">
         <w:r>
           <w:rPr>
             <w:rFonts w:ascii="Times New Roman" w:eastAsia="Times New Roman" w:hAnsi="Times New Roman" w:cs="Times New Roman"/>
@@ -3125,7 +3181,7 @@
         <w:lastRenderedPageBreak/>
         <w:t xml:space="preserve">   14. </w:t>
       </w:r>
-      <w:hyperlink r:id="rId58" w:history="1">
+      <w:hyperlink r:id="rId63" w:history="1">
         <w:r>
           <w:rPr>
             <w:rFonts w:ascii="Times New Roman" w:eastAsia="Times New Roman" w:hAnsi="Times New Roman" w:cs="Times New Roman"/>
@@ -3158,7 +3214,7 @@
         </w:rPr>
         <w:t xml:space="preserve">   15. </w:t>
       </w:r>
-      <w:hyperlink r:id="rId59" w:history="1">
+      <w:hyperlink r:id="rId64" w:history="1">
         <w:r>
           <w:rPr>
             <w:rFonts w:ascii="Times New Roman" w:eastAsia="Times New Roman" w:hAnsi="Times New Roman" w:cs="Times New Roman"/>

</xml_diff>